<commit_message>
Cleaned data for air travel and urban transit features, combined all features into a single dataset, trained random forest, SVM and XGBoost models on dataset with all features
</commit_message>
<xml_diff>
--- a/research/Research_Notes.docx
+++ b/research/Research_Notes.docx
@@ -981,6 +981,42 @@
       </w:r>
     </w:p>
     <w:p>
+      <w:pPr>
+        <w:pStyle w:val="ListParagraph"/>
+        <w:numPr>
+          <w:ilvl w:val="0"/>
+          <w:numId w:val="7"/>
+        </w:numPr>
+      </w:pPr>
+      <w:r>
+        <w:t>3-5 million severe illnesses annually</w:t>
+      </w:r>
+    </w:p>
+    <w:p>
+      <w:pPr>
+        <w:pStyle w:val="ListParagraph"/>
+        <w:numPr>
+          <w:ilvl w:val="0"/>
+          <w:numId w:val="7"/>
+        </w:numPr>
+      </w:pPr>
+      <w:r>
+        <w:t>250,000 – 500,000 deaths/year</w:t>
+      </w:r>
+    </w:p>
+    <w:p>
+      <w:pPr>
+        <w:pStyle w:val="ListParagraph"/>
+        <w:numPr>
+          <w:ilvl w:val="0"/>
+          <w:numId w:val="7"/>
+        </w:numPr>
+      </w:pPr>
+      <w:r>
+        <w:t>One of most important causes of mortality worldwide</w:t>
+      </w:r>
+    </w:p>
+    <w:p>
       <w:r>
         <w:t>Study</w:t>
       </w:r>
@@ -1053,7 +1089,76 @@
           <w:numId w:val="7"/>
         </w:numPr>
       </w:pPr>
-    </w:p>
+      <w:r>
+        <w:t xml:space="preserve">Data retrieved from WHO’s </w:t>
+      </w:r>
+      <w:proofErr w:type="spellStart"/>
+      <w:r>
+        <w:t>FluNet</w:t>
+      </w:r>
+      <w:proofErr w:type="spellEnd"/>
+    </w:p>
+    <w:p>
+      <w:pPr>
+        <w:pStyle w:val="ListParagraph"/>
+        <w:numPr>
+          <w:ilvl w:val="0"/>
+          <w:numId w:val="7"/>
+        </w:numPr>
+      </w:pPr>
+      <w:r>
+        <w:t>Predictors</w:t>
+      </w:r>
+    </w:p>
+    <w:p>
+      <w:pPr>
+        <w:pStyle w:val="ListParagraph"/>
+        <w:numPr>
+          <w:ilvl w:val="1"/>
+          <w:numId w:val="7"/>
+        </w:numPr>
+      </w:pPr>
+      <w:r>
+        <w:t>52 previous weekly case numbers</w:t>
+      </w:r>
+    </w:p>
+    <w:p>
+      <w:pPr>
+        <w:pStyle w:val="ListParagraph"/>
+        <w:numPr>
+          <w:ilvl w:val="1"/>
+          <w:numId w:val="7"/>
+        </w:numPr>
+      </w:pPr>
+      <w:r>
+        <w:t>Year</w:t>
+      </w:r>
+    </w:p>
+    <w:p>
+      <w:pPr>
+        <w:pStyle w:val="ListParagraph"/>
+        <w:numPr>
+          <w:ilvl w:val="1"/>
+          <w:numId w:val="7"/>
+        </w:numPr>
+      </w:pPr>
+      <w:r>
+        <w:t>Season</w:t>
+      </w:r>
+    </w:p>
+    <w:p>
+      <w:pPr>
+        <w:pStyle w:val="ListParagraph"/>
+        <w:numPr>
+          <w:ilvl w:val="1"/>
+          <w:numId w:val="7"/>
+        </w:numPr>
+      </w:pPr>
+      <w:r>
+        <w:t>Week</w:t>
+      </w:r>
+    </w:p>
+    <w:p/>
     <w:sectPr>
       <w:pgSz w:w="12240" w:h="15840"/>
       <w:pgMar w:top="1440" w:right="1440" w:bottom="1440" w:left="1440" w:header="708" w:footer="708" w:gutter="0"/>

</xml_diff>